<commit_message>
Simulation results are added
</commit_message>
<xml_diff>
--- a/Simulation Report.docx
+++ b/Simulation Report.docx
@@ -8,7 +8,7 @@
         <w:keepNext w:val="0"/>
         <w:keepLines w:val="0"/>
         <w:spacing w:before="480" w:lineRule="auto"/>
-        <w:jc w:val="center"/>
+        <w:jc w:val="left"/>
         <w:rPr>
           <w:sz w:val="48"/>
           <w:szCs w:val="48"/>
@@ -26,12 +26,12 @@
           <wp:inline distB="114300" distT="114300" distL="114300" distR="114300">
             <wp:extent cx="2019300" cy="1600200"/>
             <wp:effectExtent b="0" l="0" r="0" t="0"/>
-            <wp:docPr id="1" name="image5.png"/>
+            <wp:docPr id="2" name="image1.png"/>
             <a:graphic>
               <a:graphicData uri="http://schemas.openxmlformats.org/drawingml/2006/picture">
                 <pic:pic>
                   <pic:nvPicPr>
-                    <pic:cNvPr id="0" name="image5.png"/>
+                    <pic:cNvPr id="0" name="image1.png"/>
                     <pic:cNvPicPr preferRelativeResize="0"/>
                   </pic:nvPicPr>
                   <pic:blipFill>
@@ -61,6 +61,31 @@
         </w:rPr>
       </w:r>
     </w:p>
+    <w:bookmarkStart w:colFirst="0" w:colLast="0" w:name="9e8y4ztkg5gg" w:id="1"/>
+    <w:bookmarkEnd w:id="1"/>
+    <w:p>
+      <w:pPr>
+        <w:jc w:val="center"/>
+        <w:rPr>
+          <w:b w:val="0"/>
+          <w:i w:val="1"/>
+          <w:color w:val="444499"/>
+          <w:sz w:val="20"/>
+          <w:szCs w:val="20"/>
+        </w:rPr>
+      </w:pPr>
+      <w:r>
+        <w:rPr>
+          <w:b w:val="0"/>
+          <w:i w:val="1"/>
+          <w:color w:val="444499"/>
+          <w:sz w:val="20"/>
+          <w:szCs w:val="20"/>
+          <w:rtl w:val="0"/>
+        </w:rPr>
+        <w:t xml:space="preserve">Figure 1. </w:t>
+      </w:r>
+    </w:p>
     <w:p>
       <w:pPr>
         <w:spacing w:after="180" w:before="180" w:lineRule="auto"/>
@@ -162,7 +187,7 @@
           <w:szCs w:val="48"/>
           <w:rtl w:val="0"/>
         </w:rPr>
-        <w:t xml:space="preserve">Orhun TAŞOĞLU   2094506</w:t>
+        <w:t xml:space="preserve">Orhun TAŞOĞLU    2094506</w:t>
       </w:r>
     </w:p>
     <w:p>
@@ -268,8 +293,8 @@
           <w:szCs w:val="28"/>
         </w:rPr>
       </w:pPr>
-      <w:bookmarkStart w:colFirst="0" w:colLast="0" w:name="_xsg0bs6nng1r" w:id="1"/>
-      <w:bookmarkEnd w:id="1"/>
+      <w:bookmarkStart w:colFirst="0" w:colLast="0" w:name="_xsg0bs6nng1r" w:id="2"/>
+      <w:bookmarkEnd w:id="2"/>
       <w:r>
         <w:rPr>
           <w:rtl w:val="0"/>
@@ -289,39 +314,198 @@
           <w:szCs w:val="28"/>
         </w:rPr>
       </w:pPr>
-      <w:bookmarkStart w:colFirst="0" w:colLast="0" w:name="_jpqxdd4ppaop" w:id="2"/>
-      <w:bookmarkEnd w:id="2"/>
-      <w:r>
+      <w:bookmarkStart w:colFirst="0" w:colLast="0" w:name="_jpqxdd4ppaop" w:id="3"/>
+      <w:bookmarkEnd w:id="3"/>
+      <w:r>
+        <w:rPr>
+          <w:rtl w:val="0"/>
+        </w:rPr>
+      </w:r>
+    </w:p>
+    <w:sdt>
+      <w:sdtPr>
+        <w:docPartObj>
+          <w:docPartGallery w:val="Table of Contents"/>
+          <w:docPartUnique w:val="1"/>
+        </w:docPartObj>
+      </w:sdtPr>
+      <w:sdtContent>
+        <w:p>
+          <w:pPr>
+            <w:tabs>
+              <w:tab w:val="right" w:pos="9030"/>
+            </w:tabs>
+            <w:spacing w:before="80" w:line="240" w:lineRule="auto"/>
+            <w:ind w:left="0" w:firstLine="0"/>
+            <w:rPr>
+              <w:color w:val="4a86e8"/>
+            </w:rPr>
+          </w:pPr>
+          <w:r>
+            <w:fldChar w:fldCharType="begin"/>
+            <w:instrText xml:space="preserve"> TOC \h \u \z </w:instrText>
+            <w:fldChar w:fldCharType="separate"/>
+          </w:r>
+          <w:hyperlink w:anchor="_f69rsrcvaf3c">
+            <w:r>
+              <w:rPr>
+                <w:b w:val="1"/>
+                <w:color w:val="4a86e8"/>
+                <w:rtl w:val="0"/>
+              </w:rPr>
+              <w:t xml:space="preserve">INTRODUCTION</w:t>
+            </w:r>
+          </w:hyperlink>
+          <w:r>
+            <w:rPr>
+              <w:b w:val="1"/>
+              <w:color w:val="4a86e8"/>
+              <w:rtl w:val="0"/>
+            </w:rPr>
+            <w:tab/>
+          </w:r>
+          <w:r>
+            <w:fldChar w:fldCharType="begin"/>
+            <w:instrText xml:space="preserve"> PAGEREF _f69rsrcvaf3c \h </w:instrText>
+            <w:fldChar w:fldCharType="separate"/>
+          </w:r>
+          <w:r>
+            <w:rPr>
+              <w:b w:val="1"/>
+              <w:color w:val="4a86e8"/>
+              <w:rtl w:val="0"/>
+            </w:rPr>
+            <w:t xml:space="preserve">2</w:t>
+          </w:r>
+          <w:r>
+            <w:fldChar w:fldCharType="end"/>
+          </w:r>
+          <w:r>
+            <w:rPr>
+              <w:rtl w:val="0"/>
+            </w:rPr>
+          </w:r>
+        </w:p>
+        <w:p>
+          <w:pPr>
+            <w:tabs>
+              <w:tab w:val="right" w:pos="9030"/>
+            </w:tabs>
+            <w:spacing w:before="200" w:line="240" w:lineRule="auto"/>
+            <w:ind w:left="0" w:firstLine="0"/>
+            <w:rPr>
+              <w:color w:val="4a86e8"/>
+            </w:rPr>
+          </w:pPr>
+          <w:hyperlink w:anchor="_xli6s8mlfrya">
+            <w:r>
+              <w:rPr>
+                <w:b w:val="1"/>
+                <w:color w:val="4a86e8"/>
+                <w:rtl w:val="0"/>
+              </w:rPr>
+              <w:t xml:space="preserve">TOPOLOGY SELECTION</w:t>
+            </w:r>
+          </w:hyperlink>
+          <w:r>
+            <w:rPr>
+              <w:b w:val="1"/>
+              <w:color w:val="4a86e8"/>
+              <w:rtl w:val="0"/>
+            </w:rPr>
+            <w:tab/>
+          </w:r>
+          <w:r>
+            <w:fldChar w:fldCharType="begin"/>
+            <w:instrText xml:space="preserve"> PAGEREF _xli6s8mlfrya \h </w:instrText>
+            <w:fldChar w:fldCharType="separate"/>
+          </w:r>
+          <w:r>
+            <w:rPr>
+              <w:b w:val="1"/>
+              <w:color w:val="4a86e8"/>
+              <w:rtl w:val="0"/>
+            </w:rPr>
+            <w:t xml:space="preserve">2</w:t>
+          </w:r>
+          <w:r>
+            <w:fldChar w:fldCharType="end"/>
+          </w:r>
+          <w:r>
+            <w:rPr>
+              <w:rtl w:val="0"/>
+            </w:rPr>
+          </w:r>
+        </w:p>
+        <w:p>
+          <w:pPr>
+            <w:tabs>
+              <w:tab w:val="right" w:pos="9030"/>
+            </w:tabs>
+            <w:spacing w:after="80" w:before="200" w:line="240" w:lineRule="auto"/>
+            <w:ind w:left="0" w:firstLine="0"/>
+            <w:rPr>
+              <w:color w:val="4a86e8"/>
+            </w:rPr>
+          </w:pPr>
+          <w:hyperlink w:anchor="_pzxbpg73jidb">
+            <w:r>
+              <w:rPr>
+                <w:b w:val="1"/>
+                <w:color w:val="4a86e8"/>
+                <w:rtl w:val="0"/>
+              </w:rPr>
+              <w:t xml:space="preserve">SIMULATION RESULTS</w:t>
+            </w:r>
+          </w:hyperlink>
+          <w:r>
+            <w:rPr>
+              <w:b w:val="1"/>
+              <w:color w:val="4a86e8"/>
+              <w:rtl w:val="0"/>
+            </w:rPr>
+            <w:tab/>
+          </w:r>
+          <w:r>
+            <w:fldChar w:fldCharType="begin"/>
+            <w:instrText xml:space="preserve"> PAGEREF _pzxbpg73jidb \h </w:instrText>
+            <w:fldChar w:fldCharType="separate"/>
+          </w:r>
+          <w:r>
+            <w:rPr>
+              <w:b w:val="1"/>
+              <w:color w:val="4a86e8"/>
+              <w:rtl w:val="0"/>
+            </w:rPr>
+            <w:t xml:space="preserve">3</w:t>
+          </w:r>
+          <w:r>
+            <w:fldChar w:fldCharType="end"/>
+          </w:r>
+          <w:r>
+            <w:rPr>
+              <w:rtl w:val="0"/>
+            </w:rPr>
+          </w:r>
+          <w:r>
+            <w:fldChar w:fldCharType="end"/>
+          </w:r>
+        </w:p>
+      </w:sdtContent>
+    </w:sdt>
+    <w:p>
+      <w:pPr>
         <w:rPr>
           <w:b w:val="1"/>
           <w:color w:val="4a86e8"/>
           <w:sz w:val="28"/>
           <w:szCs w:val="28"/>
-          <w:rtl w:val="0"/>
-        </w:rPr>
-        <w:t xml:space="preserve">INTRODUCTION</w:t>
-      </w:r>
-    </w:p>
-    <w:p>
-      <w:pPr>
-        <w:rPr/>
-      </w:pPr>
-      <w:r>
-        <w:rPr>
-          <w:rtl w:val="0"/>
-        </w:rPr>
-      </w:r>
-    </w:p>
-    <w:p>
-      <w:pPr>
-        <w:rPr/>
-      </w:pPr>
-      <w:r>
-        <w:rPr>
-          <w:rtl w:val="0"/>
-        </w:rPr>
-        <w:tab/>
-        <w:t xml:space="preserve">This report includes details of 3 Phases 1 Company’s topology selection, computer simulation results of the topology and component selections for driving a DC Motor with either a single phase or 3 phase adjustable AC voltage input. </w:t>
+        </w:rPr>
+      </w:pPr>
+      <w:r>
+        <w:rPr>
+          <w:rtl w:val="0"/>
+        </w:rPr>
       </w:r>
     </w:p>
     <w:p>
@@ -330,16 +514,85 @@
         <w:keepNext w:val="0"/>
         <w:keepLines w:val="0"/>
         <w:spacing w:before="480" w:lineRule="auto"/>
-        <w:rPr/>
-      </w:pPr>
-      <w:bookmarkStart w:colFirst="0" w:colLast="0" w:name="_xli6s8mlfrya" w:id="3"/>
-      <w:bookmarkEnd w:id="3"/>
-      <w:r>
         <w:rPr>
           <w:b w:val="1"/>
           <w:color w:val="4a86e8"/>
           <w:sz w:val="28"/>
           <w:szCs w:val="28"/>
+        </w:rPr>
+      </w:pPr>
+      <w:bookmarkStart w:colFirst="0" w:colLast="0" w:name="_9jvtc9l369yo" w:id="4"/>
+      <w:bookmarkEnd w:id="4"/>
+      <w:r>
+        <w:rPr>
+          <w:rtl w:val="0"/>
+        </w:rPr>
+      </w:r>
+    </w:p>
+    <w:p>
+      <w:pPr>
+        <w:pStyle w:val="Heading1"/>
+        <w:keepNext w:val="0"/>
+        <w:keepLines w:val="0"/>
+        <w:spacing w:before="480" w:lineRule="auto"/>
+        <w:rPr>
+          <w:b w:val="1"/>
+          <w:color w:val="4a86e8"/>
+          <w:sz w:val="28"/>
+          <w:szCs w:val="28"/>
+        </w:rPr>
+      </w:pPr>
+      <w:bookmarkStart w:colFirst="0" w:colLast="0" w:name="_f69rsrcvaf3c" w:id="5"/>
+      <w:bookmarkEnd w:id="5"/>
+      <w:r>
+        <w:rPr>
+          <w:b w:val="1"/>
+          <w:color w:val="4a86e8"/>
+          <w:sz w:val="28"/>
+          <w:szCs w:val="28"/>
+          <w:rtl w:val="0"/>
+        </w:rPr>
+        <w:t xml:space="preserve">INTRODUCTION</w:t>
+      </w:r>
+    </w:p>
+    <w:p>
+      <w:pPr>
+        <w:rPr/>
+      </w:pPr>
+      <w:r>
+        <w:rPr>
+          <w:rtl w:val="0"/>
+        </w:rPr>
+      </w:r>
+    </w:p>
+    <w:p>
+      <w:pPr>
+        <w:rPr/>
+      </w:pPr>
+      <w:r>
+        <w:rPr>
+          <w:rtl w:val="0"/>
+        </w:rPr>
+        <w:tab/>
+        <w:t xml:space="preserve">This report includes details of 3 Phases 1 Company’s topology selection, computer simulation results of the topology and component selections for driving a DC Motor with either a single phase or 3 phase adjustable AC voltage input. </w:t>
+      </w:r>
+    </w:p>
+    <w:p>
+      <w:pPr>
+        <w:pStyle w:val="Heading1"/>
+        <w:keepNext w:val="0"/>
+        <w:keepLines w:val="0"/>
+        <w:spacing w:before="480" w:lineRule="auto"/>
+        <w:rPr/>
+      </w:pPr>
+      <w:bookmarkStart w:colFirst="0" w:colLast="0" w:name="_xli6s8mlfrya" w:id="6"/>
+      <w:bookmarkEnd w:id="6"/>
+      <w:r>
+        <w:rPr>
+          <w:b w:val="1"/>
+          <w:color w:val="4a86e8"/>
+          <w:sz w:val="28"/>
+          <w:szCs w:val="28"/>
           <w:rtl w:val="0"/>
         </w:rPr>
         <w:t xml:space="preserve">TOPOLOGY SELECTION</w:t>
@@ -359,7 +612,7 @@
         <w:rPr>
           <w:rtl w:val="0"/>
         </w:rPr>
-        <w:t xml:space="preserve">Our first aim is converting AC input to DC input which can be done by either using diode switches or thyristor switches. Using thyristor switches are advantageous since controlling firing angles also enables us to control DC voltage level. Speed of the motor is proportional to DC voltage applied to armature winding and controlling its speed is our second aim. However, synchronization of gate signals might be problematic in implementation. In single phase thyristor rectifier, this problem becomes easier due to number of thyristors but ripple frequency of a single phase rectifier is 100 Hz which is one third of the 3 phase case. Lower ripple frequency means a filter with lower corner frequency needs to be used which would require higher inductance and capacitance in the filtering elements.Another problem with the single phase thyristor rectifier topology is requirement for components with higher current rating in order to transfer enough power.Cooling them would be another issue. As a result, both thyristor topologies have some disadvantages.</w:t>
+        <w:t xml:space="preserve">Our first aim is converting AC input to DC input which can be done by either using diode or thyristor rectifiers. Using thyristor switches are advantageous since controlling firing angles also enables us to control DC voltage level. Speed of the motor is proportional to DC voltage applied to armature winding and controlling its speed is our second aim. However, synchronization of gate signals might be problematic in implementation. In single phase thyristor rectifier, this problem becomes easier due to number of thyristors but ripple frequency of a single phase rectifier is 100 Hz which is one third of the 3 phase case. Lower ripple frequency means a filter with lower corner frequency needs to be used which would require higher inductance and capacitance in the filtering elements.Another problem with the single phase thyristor rectifier topology is requirement for components with higher current rating in order to transfer enough power.Cooling them would be another issue. As a result, both thyristor topologies have some disadvantages.</w:t>
       </w:r>
     </w:p>
     <w:p>
@@ -498,7 +751,7 @@
         <w:rPr>
           <w:rtl w:val="0"/>
         </w:rPr>
-        <w:t xml:space="preserve">For example, assuming 10kHz switching operation, corner frequency should be at most 1kHz in order to see 1% ripple at the output. Various L and C values were chosen and simulated to see their effect.   </w:t>
+        <w:t xml:space="preserve">For example, assuming 10kHz switching operation, corner frequency should be at most 1kHz in order to see 1% ripple at the output. Various L and C values were chosen and simulated to see their effect.  </w:t>
       </w:r>
     </w:p>
     <w:p>
@@ -522,150 +775,7 @@
         <w:rPr>
           <w:rtl w:val="0"/>
         </w:rPr>
-        <w:t xml:space="preserve">Second one is the switching element, which can either be a mosfet or IGBT. We decided to use low side IGBT buck converter topology since it is easier to control because it is ground referenced. Although output cannot be ground referenced in this case, it will not cause a problem to us while driving a motor. To conclude, 3-phase diode rectifier and buck converter will be our topology to implement.</w:t>
-      </w:r>
-    </w:p>
-    <w:p>
-      <w:pPr>
-        <w:ind w:firstLine="720"/>
-        <w:rPr/>
-      </w:pPr>
-      <w:r>
-        <w:rPr>
-          <w:rtl w:val="0"/>
-        </w:rPr>
-      </w:r>
-    </w:p>
-    <w:p>
-      <w:pPr>
-        <w:ind w:firstLine="720"/>
-        <w:rPr/>
-      </w:pPr>
-      <w:r>
-        <w:rPr>
-          <w:rtl w:val="0"/>
-        </w:rPr>
-      </w:r>
-    </w:p>
-    <w:p>
-      <w:pPr>
-        <w:ind w:firstLine="720"/>
-        <w:rPr/>
-      </w:pPr>
-      <w:r>
-        <w:rPr>
-          <w:rtl w:val="0"/>
-        </w:rPr>
-      </w:r>
-    </w:p>
-    <w:p>
-      <w:pPr>
-        <w:ind w:firstLine="720"/>
-        <w:rPr/>
-      </w:pPr>
-      <w:r>
-        <w:rPr>
-          <w:rtl w:val="0"/>
-        </w:rPr>
-      </w:r>
-    </w:p>
-    <w:p>
-      <w:pPr>
-        <w:ind w:firstLine="720"/>
-        <w:rPr/>
-      </w:pPr>
-      <w:r>
-        <w:rPr>
-          <w:rtl w:val="0"/>
-        </w:rPr>
-      </w:r>
-    </w:p>
-    <w:p>
-      <w:pPr>
-        <w:ind w:firstLine="720"/>
-        <w:rPr/>
-      </w:pPr>
-      <w:r>
-        <w:rPr>
-          <w:rtl w:val="0"/>
-        </w:rPr>
-      </w:r>
-    </w:p>
-    <w:p>
-      <w:pPr>
-        <w:ind w:firstLine="720"/>
-        <w:rPr/>
-      </w:pPr>
-      <w:r>
-        <w:rPr>
-          <w:rtl w:val="0"/>
-        </w:rPr>
-      </w:r>
-    </w:p>
-    <w:p>
-      <w:pPr>
-        <w:ind w:firstLine="720"/>
-        <w:rPr/>
-      </w:pPr>
-      <w:r>
-        <w:rPr>
-          <w:rtl w:val="0"/>
-        </w:rPr>
-      </w:r>
-    </w:p>
-    <w:p>
-      <w:pPr>
-        <w:ind w:firstLine="720"/>
-        <w:rPr/>
-      </w:pPr>
-      <w:r>
-        <w:rPr>
-          <w:rtl w:val="0"/>
-        </w:rPr>
-      </w:r>
-    </w:p>
-    <w:p>
-      <w:pPr>
-        <w:ind w:firstLine="720"/>
-        <w:rPr/>
-      </w:pPr>
-      <w:r>
-        <w:rPr>
-          <w:rtl w:val="0"/>
-        </w:rPr>
-      </w:r>
-    </w:p>
-    <w:p>
-      <w:pPr>
-        <w:ind w:firstLine="720"/>
-        <w:rPr/>
-      </w:pPr>
-      <w:r>
-        <w:rPr>
-          <w:rtl w:val="0"/>
-        </w:rPr>
-      </w:r>
-    </w:p>
-    <w:p>
-      <w:pPr>
-        <w:ind w:firstLine="720"/>
-        <w:rPr/>
-      </w:pPr>
-      <w:r>
-        <w:rPr>
-          <w:rtl w:val="0"/>
-        </w:rPr>
-      </w:r>
-    </w:p>
-    <w:p>
-      <w:pPr>
-        <w:ind w:left="0" w:firstLine="0"/>
-        <w:rPr/>
-      </w:pPr>
-      <w:r>
-        <w:rPr>
-          <w:rtl w:val="0"/>
-        </w:rPr>
+        <w:t xml:space="preserve">Second one is the switching element, which can either be a mosfet or IGBT. We decided to use low side N-MOSFET buck converter topology since it is easier to control because it is ground referenced. Although output cannot be ground referenced in this case, in other words, it is floating.However, this will not cause a problem to us since we will drive a motor. To conclude, 3-phase diode rectifier and buck converter will be our topology to implement.</w:t>
       </w:r>
     </w:p>
     <w:p>
@@ -681,8 +791,8 @@
           <w:szCs w:val="28"/>
         </w:rPr>
       </w:pPr>
-      <w:bookmarkStart w:colFirst="0" w:colLast="0" w:name="_pzxbpg73jidb" w:id="4"/>
-      <w:bookmarkEnd w:id="4"/>
+      <w:bookmarkStart w:colFirst="0" w:colLast="0" w:name="_pzxbpg73jidb" w:id="7"/>
+      <w:bookmarkEnd w:id="7"/>
       <w:r>
         <w:rPr>
           <w:b w:val="1"/>
@@ -699,48 +809,17 @@
         <w:rPr/>
       </w:pPr>
       <w:r>
-        <w:rPr>
-          <w:rtl w:val="0"/>
-        </w:rPr>
-      </w:r>
-    </w:p>
-    <w:p>
-      <w:pPr>
-        <w:rPr/>
-      </w:pPr>
-      <w:r>
-        <w:rPr>
-          <w:rtl w:val="0"/>
-        </w:rPr>
-        <w:t xml:space="preserve">Effect of rectifier output capacitance value on rectifier output voltage can be seen in Figure 1 through 4. </w:t>
-      </w:r>
-    </w:p>
-    <w:p>
-      <w:pPr>
-        <w:rPr/>
-      </w:pPr>
-      <w:r>
-        <w:rPr>
-          <w:rtl w:val="0"/>
-        </w:rPr>
-      </w:r>
-    </w:p>
-    <w:p>
-      <w:pPr>
-        <w:rPr/>
-      </w:pPr>
-      <w:r>
         <w:rPr/>
         <w:drawing>
           <wp:inline distB="114300" distT="114300" distL="114300" distR="114300">
-            <wp:extent cx="5734050" cy="2590800"/>
+            <wp:extent cx="5734050" cy="2717800"/>
             <wp:effectExtent b="0" l="0" r="0" t="0"/>
-            <wp:docPr id="4" name="image3.png"/>
+            <wp:docPr id="7" name="image6.png"/>
             <a:graphic>
               <a:graphicData uri="http://schemas.openxmlformats.org/drawingml/2006/picture">
                 <pic:pic>
                   <pic:nvPicPr>
-                    <pic:cNvPr id="0" name="image3.png"/>
+                    <pic:cNvPr id="0" name="image6.png"/>
                     <pic:cNvPicPr preferRelativeResize="0"/>
                   </pic:nvPicPr>
                   <pic:blipFill>
@@ -753,7 +832,7 @@
                   <pic:spPr>
                     <a:xfrm>
                       <a:off x="0" y="0"/>
-                      <a:ext cx="5734050" cy="2590800"/>
+                      <a:ext cx="5734050" cy="2717800"/>
                     </a:xfrm>
                     <a:prstGeom prst="rect"/>
                     <a:ln/>
@@ -778,7 +857,20 @@
         <w:rPr>
           <w:rtl w:val="0"/>
         </w:rPr>
-        <w:t xml:space="preserve">Figure 1: 470 uF capacitor with 26V peak to peak ripple.</w:t>
+      </w:r>
+    </w:p>
+    <w:p>
+      <w:pPr>
+        <w:pStyle w:val="Heading2"/>
+        <w:rPr/>
+      </w:pPr>
+      <w:bookmarkStart w:colFirst="0" w:colLast="0" w:name="_yk6p8ffr9l1k" w:id="8"/>
+      <w:bookmarkEnd w:id="8"/>
+      <w:r>
+        <w:rPr>
+          <w:rtl w:val="0"/>
+        </w:rPr>
+        <w:t xml:space="preserve">Armature Current</w:t>
       </w:r>
     </w:p>
     <w:p>
@@ -789,14 +881,14 @@
         <w:rPr/>
         <w:drawing>
           <wp:inline distB="114300" distT="114300" distL="114300" distR="114300">
-            <wp:extent cx="5734050" cy="2590800"/>
+            <wp:extent cx="5734050" cy="3517900"/>
             <wp:effectExtent b="0" l="0" r="0" t="0"/>
-            <wp:docPr id="3" name="image4.png"/>
+            <wp:docPr id="6" name="image5.png"/>
             <a:graphic>
               <a:graphicData uri="http://schemas.openxmlformats.org/drawingml/2006/picture">
                 <pic:pic>
                   <pic:nvPicPr>
-                    <pic:cNvPr id="0" name="image4.png"/>
+                    <pic:cNvPr id="0" name="image5.png"/>
                     <pic:cNvPicPr preferRelativeResize="0"/>
                   </pic:nvPicPr>
                   <pic:blipFill>
@@ -809,7 +901,7 @@
                   <pic:spPr>
                     <a:xfrm>
                       <a:off x="0" y="0"/>
-                      <a:ext cx="5734050" cy="2590800"/>
+                      <a:ext cx="5734050" cy="3517900"/>
                     </a:xfrm>
                     <a:prstGeom prst="rect"/>
                     <a:ln/>
@@ -834,33 +926,7 @@
         <w:rPr>
           <w:rtl w:val="0"/>
         </w:rPr>
-        <w:t xml:space="preserve"> </w:t>
-      </w:r>
-      <w:r>
-        <w:rPr>
-          <w:rtl w:val="0"/>
-        </w:rPr>
-      </w:r>
-    </w:p>
-    <w:p>
-      <w:pPr>
-        <w:rPr/>
-      </w:pPr>
-      <w:r>
-        <w:rPr>
-          <w:rtl w:val="0"/>
-        </w:rPr>
-        <w:t xml:space="preserve">Figure 1: 1000 uF capacitor with 24V peak to peak ripple. </w:t>
-      </w:r>
-    </w:p>
-    <w:p>
-      <w:pPr>
-        <w:rPr/>
-      </w:pPr>
-      <w:r>
-        <w:rPr>
-          <w:rtl w:val="0"/>
-        </w:rPr>
+        <w:t xml:space="preserve">Graph of Output Current for Constant Duty Cycle 0.9</w:t>
       </w:r>
     </w:p>
     <w:p>
@@ -881,14 +947,14 @@
         <w:rPr/>
         <w:drawing>
           <wp:inline distB="114300" distT="114300" distL="114300" distR="114300">
-            <wp:extent cx="5734050" cy="2590800"/>
+            <wp:extent cx="5734050" cy="4038600"/>
             <wp:effectExtent b="0" l="0" r="0" t="0"/>
-            <wp:docPr id="2" name="image2.png"/>
+            <wp:docPr id="4" name="image8.png"/>
             <a:graphic>
               <a:graphicData uri="http://schemas.openxmlformats.org/drawingml/2006/picture">
                 <pic:pic>
                   <pic:nvPicPr>
-                    <pic:cNvPr id="0" name="image2.png"/>
+                    <pic:cNvPr id="0" name="image8.png"/>
                     <pic:cNvPicPr preferRelativeResize="0"/>
                   </pic:nvPicPr>
                   <pic:blipFill>
@@ -901,7 +967,7 @@
                   <pic:spPr>
                     <a:xfrm>
                       <a:off x="0" y="0"/>
-                      <a:ext cx="5734050" cy="2590800"/>
+                      <a:ext cx="5734050" cy="4038600"/>
                     </a:xfrm>
                     <a:prstGeom prst="rect"/>
                     <a:ln/>
@@ -926,17 +992,19 @@
         <w:rPr>
           <w:rtl w:val="0"/>
         </w:rPr>
-        <w:t xml:space="preserve">Figure 1: 2000 uF capacitor with 18V peak to peak ripple. </w:t>
-      </w:r>
-    </w:p>
-    <w:p>
-      <w:pPr>
-        <w:rPr/>
-      </w:pPr>
-      <w:r>
-        <w:rPr>
-          <w:rtl w:val="0"/>
-        </w:rPr>
+        <w:t xml:space="preserve">Graph of Output Voltage and Currents for Duty Cycle slowly increased to 0.9</w:t>
+      </w:r>
+    </w:p>
+    <w:p>
+      <w:pPr>
+        <w:rPr/>
+      </w:pPr>
+      <w:r>
+        <w:rPr>
+          <w:rtl w:val="0"/>
+        </w:rPr>
+        <w:tab/>
+        <w:t xml:space="preserve">When we applied constant duty cycle, starting current increased up to 6 times of its steady - state value. As a result, applying soft start is required for not burning down the components that are chosen for steady - state values. </w:t>
       </w:r>
     </w:p>
     <w:p>
@@ -967,14 +1035,14 @@
         <w:rPr/>
         <w:drawing>
           <wp:inline distB="114300" distT="114300" distL="114300" distR="114300">
-            <wp:extent cx="5734050" cy="2616200"/>
+            <wp:extent cx="5734050" cy="4241800"/>
             <wp:effectExtent b="0" l="0" r="0" t="0"/>
-            <wp:docPr id="5" name="image1.png"/>
+            <wp:docPr id="9" name="image9.png"/>
             <a:graphic>
               <a:graphicData uri="http://schemas.openxmlformats.org/drawingml/2006/picture">
                 <pic:pic>
                   <pic:nvPicPr>
-                    <pic:cNvPr id="0" name="image1.png"/>
+                    <pic:cNvPr id="0" name="image9.png"/>
                     <pic:cNvPicPr preferRelativeResize="0"/>
                   </pic:nvPicPr>
                   <pic:blipFill>
@@ -987,7 +1055,7 @@
                   <pic:spPr>
                     <a:xfrm>
                       <a:off x="0" y="0"/>
-                      <a:ext cx="5734050" cy="2616200"/>
+                      <a:ext cx="5734050" cy="4241800"/>
                     </a:xfrm>
                     <a:prstGeom prst="rect"/>
                     <a:ln/>
@@ -1012,32 +1080,340 @@
         <w:rPr>
           <w:rtl w:val="0"/>
         </w:rPr>
-        <w:t xml:space="preserve">Figure 1: 4700 uF capacitor with 11V peak to peak ripple. </w:t>
-      </w:r>
-    </w:p>
-    <w:p>
-      <w:pPr>
-        <w:rPr/>
-      </w:pPr>
-      <w:r>
-        <w:rPr>
-          <w:rtl w:val="0"/>
-        </w:rPr>
-      </w:r>
-    </w:p>
-    <w:p>
-      <w:pPr>
-        <w:rPr/>
-      </w:pPr>
-      <w:r>
-        <w:rPr>
-          <w:rtl w:val="0"/>
-        </w:rPr>
-      </w:r>
-    </w:p>
-    <w:p>
-      <w:pPr>
-        <w:ind w:left="0" w:firstLine="0"/>
+        <w:t xml:space="preserve">Graph of Motor Behavior</w:t>
+      </w:r>
+    </w:p>
+    <w:p>
+      <w:pPr>
+        <w:rPr/>
+      </w:pPr>
+      <w:r>
+        <w:rPr>
+          <w:rtl w:val="0"/>
+        </w:rPr>
+      </w:r>
+    </w:p>
+    <w:p>
+      <w:pPr>
+        <w:rPr/>
+      </w:pPr>
+      <w:r>
+        <w:rPr>
+          <w:rtl w:val="0"/>
+        </w:rPr>
+        <w:t xml:space="preserve">for duty cycle slowly increased to 0.9</w:t>
+      </w:r>
+    </w:p>
+    <w:p>
+      <w:pPr>
+        <w:pStyle w:val="Heading2"/>
+        <w:rPr/>
+      </w:pPr>
+      <w:bookmarkStart w:colFirst="0" w:colLast="0" w:name="_g1y9fx1q5dp8" w:id="9"/>
+      <w:bookmarkEnd w:id="9"/>
+      <w:r>
+        <w:rPr>
+          <w:rtl w:val="0"/>
+        </w:rPr>
+        <w:t xml:space="preserve">stress</w:t>
+      </w:r>
+    </w:p>
+    <w:p>
+      <w:pPr>
+        <w:jc w:val="center"/>
+        <w:rPr/>
+      </w:pPr>
+      <w:r>
+        <w:rPr/>
+        <w:drawing>
+          <wp:inline distB="114300" distT="114300" distL="114300" distR="114300">
+            <wp:extent cx="5734050" cy="2844800"/>
+            <wp:effectExtent b="0" l="0" r="0" t="0"/>
+            <wp:docPr id="5" name="image3.png"/>
+            <a:graphic>
+              <a:graphicData uri="http://schemas.openxmlformats.org/drawingml/2006/picture">
+                <pic:pic>
+                  <pic:nvPicPr>
+                    <pic:cNvPr id="0" name="image3.png"/>
+                    <pic:cNvPicPr preferRelativeResize="0"/>
+                  </pic:nvPicPr>
+                  <pic:blipFill>
+                    <a:blip r:embed="rId11"/>
+                    <a:srcRect b="0" l="0" r="0" t="0"/>
+                    <a:stretch>
+                      <a:fillRect/>
+                    </a:stretch>
+                  </pic:blipFill>
+                  <pic:spPr>
+                    <a:xfrm>
+                      <a:off x="0" y="0"/>
+                      <a:ext cx="5734050" cy="2844800"/>
+                    </a:xfrm>
+                    <a:prstGeom prst="rect"/>
+                    <a:ln/>
+                  </pic:spPr>
+                </pic:pic>
+              </a:graphicData>
+            </a:graphic>
+          </wp:inline>
+        </w:drawing>
+      </w:r>
+      <w:r>
+        <w:rPr>
+          <w:rtl w:val="0"/>
+        </w:rPr>
+      </w:r>
+    </w:p>
+    <w:p>
+      <w:pPr>
+        <w:rPr/>
+      </w:pPr>
+      <w:r>
+        <w:rPr>
+          <w:rtl w:val="0"/>
+        </w:rPr>
+        <w:t xml:space="preserve">Graph of MOSFET Current and Voltage for Duty Cycle slowly increased to 0.9</w:t>
+      </w:r>
+    </w:p>
+    <w:p>
+      <w:pPr>
+        <w:jc w:val="center"/>
+        <w:rPr/>
+      </w:pPr>
+      <w:r>
+        <w:rPr/>
+        <w:drawing>
+          <wp:inline distB="114300" distT="114300" distL="114300" distR="114300">
+            <wp:extent cx="5734050" cy="6464300"/>
+            <wp:effectExtent b="0" l="0" r="0" t="0"/>
+            <wp:docPr id="1" name="image4.png"/>
+            <a:graphic>
+              <a:graphicData uri="http://schemas.openxmlformats.org/drawingml/2006/picture">
+                <pic:pic>
+                  <pic:nvPicPr>
+                    <pic:cNvPr id="0" name="image4.png"/>
+                    <pic:cNvPicPr preferRelativeResize="0"/>
+                  </pic:nvPicPr>
+                  <pic:blipFill>
+                    <a:blip r:embed="rId12"/>
+                    <a:srcRect b="0" l="0" r="0" t="0"/>
+                    <a:stretch>
+                      <a:fillRect/>
+                    </a:stretch>
+                  </pic:blipFill>
+                  <pic:spPr>
+                    <a:xfrm>
+                      <a:off x="0" y="0"/>
+                      <a:ext cx="5734050" cy="6464300"/>
+                    </a:xfrm>
+                    <a:prstGeom prst="rect"/>
+                    <a:ln/>
+                  </pic:spPr>
+                </pic:pic>
+              </a:graphicData>
+            </a:graphic>
+          </wp:inline>
+        </w:drawing>
+      </w:r>
+      <w:r>
+        <w:rPr>
+          <w:rtl w:val="0"/>
+        </w:rPr>
+      </w:r>
+    </w:p>
+    <w:p>
+      <w:pPr>
+        <w:rPr/>
+      </w:pPr>
+      <w:r>
+        <w:rPr>
+          <w:rtl w:val="0"/>
+        </w:rPr>
+        <w:t xml:space="preserve">Graph of Capacitor Current and Voltage for Duty Cycle slowly increased to 0.9</w:t>
+      </w:r>
+    </w:p>
+    <w:p>
+      <w:pPr>
+        <w:rPr/>
+      </w:pPr>
+      <w:r>
+        <w:rPr>
+          <w:rtl w:val="0"/>
+        </w:rPr>
+      </w:r>
+    </w:p>
+    <w:p>
+      <w:pPr>
+        <w:jc w:val="center"/>
+        <w:rPr/>
+      </w:pPr>
+      <w:r>
+        <w:rPr/>
+        <w:drawing>
+          <wp:inline distB="114300" distT="114300" distL="114300" distR="114300">
+            <wp:extent cx="5734050" cy="5257800"/>
+            <wp:effectExtent b="0" l="0" r="0" t="0"/>
+            <wp:docPr id="3" name="image2.png"/>
+            <a:graphic>
+              <a:graphicData uri="http://schemas.openxmlformats.org/drawingml/2006/picture">
+                <pic:pic>
+                  <pic:nvPicPr>
+                    <pic:cNvPr id="0" name="image2.png"/>
+                    <pic:cNvPicPr preferRelativeResize="0"/>
+                  </pic:nvPicPr>
+                  <pic:blipFill>
+                    <a:blip r:embed="rId13"/>
+                    <a:srcRect b="0" l="0" r="0" t="0"/>
+                    <a:stretch>
+                      <a:fillRect/>
+                    </a:stretch>
+                  </pic:blipFill>
+                  <pic:spPr>
+                    <a:xfrm>
+                      <a:off x="0" y="0"/>
+                      <a:ext cx="5734050" cy="5257800"/>
+                    </a:xfrm>
+                    <a:prstGeom prst="rect"/>
+                    <a:ln/>
+                  </pic:spPr>
+                </pic:pic>
+              </a:graphicData>
+            </a:graphic>
+          </wp:inline>
+        </w:drawing>
+      </w:r>
+      <w:r>
+        <w:rPr>
+          <w:rtl w:val="0"/>
+        </w:rPr>
+      </w:r>
+    </w:p>
+    <w:p>
+      <w:pPr>
+        <w:rPr/>
+      </w:pPr>
+      <w:r>
+        <w:rPr>
+          <w:rtl w:val="0"/>
+        </w:rPr>
+        <w:t xml:space="preserve">Graph of Rectifying Diode Current and Voltage for Duty Cycle slowly increased to 0.9</w:t>
+      </w:r>
+    </w:p>
+    <w:p>
+      <w:pPr>
+        <w:rPr/>
+      </w:pPr>
+      <w:r>
+        <w:rPr>
+          <w:rtl w:val="0"/>
+        </w:rPr>
+      </w:r>
+    </w:p>
+    <w:p>
+      <w:pPr>
+        <w:jc w:val="center"/>
+        <w:rPr/>
+      </w:pPr>
+      <w:r>
+        <w:rPr/>
+        <w:drawing>
+          <wp:inline distB="114300" distT="114300" distL="114300" distR="114300">
+            <wp:extent cx="4010159" cy="5195888"/>
+            <wp:effectExtent b="0" l="0" r="0" t="0"/>
+            <wp:docPr id="8" name="image7.png"/>
+            <a:graphic>
+              <a:graphicData uri="http://schemas.openxmlformats.org/drawingml/2006/picture">
+                <pic:pic>
+                  <pic:nvPicPr>
+                    <pic:cNvPr id="0" name="image7.png"/>
+                    <pic:cNvPicPr preferRelativeResize="0"/>
+                  </pic:nvPicPr>
+                  <pic:blipFill>
+                    <a:blip r:embed="rId14"/>
+                    <a:srcRect b="0" l="0" r="0" t="0"/>
+                    <a:stretch>
+                      <a:fillRect/>
+                    </a:stretch>
+                  </pic:blipFill>
+                  <pic:spPr>
+                    <a:xfrm>
+                      <a:off x="0" y="0"/>
+                      <a:ext cx="4010159" cy="5195888"/>
+                    </a:xfrm>
+                    <a:prstGeom prst="rect"/>
+                    <a:ln/>
+                  </pic:spPr>
+                </pic:pic>
+              </a:graphicData>
+            </a:graphic>
+          </wp:inline>
+        </w:drawing>
+      </w:r>
+      <w:r>
+        <w:rPr>
+          <w:rtl w:val="0"/>
+        </w:rPr>
+      </w:r>
+    </w:p>
+    <w:p>
+      <w:pPr>
+        <w:rPr/>
+      </w:pPr>
+      <w:r>
+        <w:rPr>
+          <w:rtl w:val="0"/>
+        </w:rPr>
+        <w:t xml:space="preserve">Graph of Freewheeling Diode Current and Voltage for Duty Cycle slowly increased to 0.9</w:t>
+      </w:r>
+    </w:p>
+    <w:p>
+      <w:pPr>
+        <w:pStyle w:val="Heading1"/>
+        <w:keepNext w:val="0"/>
+        <w:keepLines w:val="0"/>
+        <w:spacing w:before="480" w:lineRule="auto"/>
+        <w:rPr/>
+      </w:pPr>
+      <w:bookmarkStart w:colFirst="0" w:colLast="0" w:name="_h0dgta1tevw7" w:id="10"/>
+      <w:bookmarkEnd w:id="10"/>
+      <w:r>
+        <w:rPr>
+          <w:b w:val="1"/>
+          <w:color w:val="4a86e8"/>
+          <w:sz w:val="28"/>
+          <w:szCs w:val="28"/>
+          <w:rtl w:val="0"/>
+        </w:rPr>
+        <w:t xml:space="preserve">COMPONENT </w:t>
+      </w:r>
+      <w:r>
+        <w:rPr>
+          <w:b w:val="1"/>
+          <w:color w:val="4a86e8"/>
+          <w:sz w:val="28"/>
+          <w:szCs w:val="28"/>
+          <w:rtl w:val="0"/>
+        </w:rPr>
+        <w:t xml:space="preserve">SELECTION</w:t>
+      </w:r>
+      <w:r>
+        <w:rPr>
+          <w:rtl w:val="0"/>
+        </w:rPr>
+      </w:r>
+    </w:p>
+    <w:p>
+      <w:pPr>
+        <w:rPr/>
+      </w:pPr>
+      <w:r>
+        <w:rPr>
+          <w:rtl w:val="0"/>
+        </w:rPr>
+      </w:r>
+    </w:p>
+    <w:p>
+      <w:pPr>
         <w:rPr/>
       </w:pPr>
       <w:r>

</xml_diff>